<commit_message>
imagem capa de artigos
</commit_message>
<xml_diff>
--- a/textos/Analfabetismo Na Zona Rural.docx
+++ b/textos/Analfabetismo Na Zona Rural.docx
@@ -10,8 +10,6 @@
           <w:szCs w:val="44"/>
         </w:rPr>
       </w:pPr>
-      <w:bookmarkStart w:id="0" w:name="_GoBack"/>
-      <w:bookmarkEnd w:id="0"/>
       <w:r>
         <w:rPr>
           <w:b/>
@@ -135,86 +133,22 @@
           <w:sz w:val="28"/>
           <w:szCs w:val="28"/>
         </w:rPr>
-        <w:t>Essa informação já aponta a grande divergência entre o Brasil urbano e o Brasil rural e a necessidade de se olhar as peculiaridades de cada meio para a implantação de políticas públicas adequadas. Ao desagregar os valores por Unidades da Federação (</w:t>
-      </w:r>
-      <w:proofErr w:type="spellStart"/>
-      <w:r>
-        <w:rPr>
-          <w:sz w:val="28"/>
-          <w:szCs w:val="28"/>
-        </w:rPr>
-        <w:t>UFs</w:t>
-      </w:r>
-      <w:proofErr w:type="spellEnd"/>
-      <w:r>
-        <w:rPr>
-          <w:sz w:val="28"/>
-          <w:szCs w:val="28"/>
-        </w:rPr>
-        <w:t xml:space="preserve">), observa-se o aumento das disparidades. Enquanto no centro-sul do Brasil, que inclui as regiões Centro-Oeste, </w:t>
-      </w:r>
-      <w:proofErr w:type="gramStart"/>
-      <w:r>
-        <w:rPr>
-          <w:sz w:val="28"/>
-          <w:szCs w:val="28"/>
-        </w:rPr>
-        <w:t>Sudeste</w:t>
-      </w:r>
-      <w:proofErr w:type="gramEnd"/>
-      <w:r>
-        <w:rPr>
-          <w:sz w:val="28"/>
-          <w:szCs w:val="28"/>
-        </w:rPr>
-        <w:t xml:space="preserve"> e Sul, o urbano apresenta IDHM alto e o rural, IDHM médio, nas regiões Norte e Nordeste há maior diferença neste indicador. O caso mais significativo é o do Amazonas, com IDHM alto no urbano e muito baixo no rural.</w:t>
-      </w:r>
-    </w:p>
-    <w:p>
-      <w:pPr>
-        <w:rPr>
-          <w:sz w:val="28"/>
-          <w:szCs w:val="28"/>
-        </w:rPr>
-      </w:pPr>
-      <w:r>
-        <w:rPr>
-          <w:sz w:val="28"/>
-          <w:szCs w:val="28"/>
-        </w:rPr>
-        <w:t>Essa informação já aponta a grande divergência entre o Brasil urbano e o Brasil rural e a necessidade de se olhar as peculiaridades de cada meio para a implantação de políticas públicas adequadas. Ao desagregar os valores por Unidades da Federação (</w:t>
-      </w:r>
-      <w:proofErr w:type="spellStart"/>
-      <w:r>
-        <w:rPr>
-          <w:sz w:val="28"/>
-          <w:szCs w:val="28"/>
-        </w:rPr>
-        <w:t>UFs</w:t>
-      </w:r>
-      <w:proofErr w:type="spellEnd"/>
-      <w:r>
-        <w:rPr>
-          <w:sz w:val="28"/>
-          <w:szCs w:val="28"/>
-        </w:rPr>
-        <w:t xml:space="preserve">), observa-se o aumento das disparidades. Enquanto no centro-sul do Brasil, que inclui as regiões Centro-Oeste, </w:t>
-      </w:r>
-      <w:proofErr w:type="gramStart"/>
-      <w:r>
-        <w:rPr>
-          <w:sz w:val="28"/>
-          <w:szCs w:val="28"/>
-        </w:rPr>
-        <w:t>Sudeste</w:t>
-      </w:r>
-      <w:proofErr w:type="gramEnd"/>
-      <w:r>
-        <w:rPr>
-          <w:sz w:val="28"/>
-          <w:szCs w:val="28"/>
-        </w:rPr>
-        <w:t xml:space="preserve"> e Sul, o urbano apresenta IDHM alto e o rural, IDHM médio, nas regiões Norte e Nordeste há maior diferença neste indicador. O caso mais significativo é o do Amazonas, com IDHM alto no urbano e muito baixo no rural.</w:t>
+        <w:t>Essa informação já aponta a grande divergência entre o Brasil urbano e o Brasil rural e a necessidade de se olhar as peculiaridades de cada meio para a implantação de políticas públicas adequadas. Ao desagregar os valores por Unidades da Federação (UFs), observa-se o aumento das disparidades. Enquanto no centro-sul do Brasil, que inclui as regiões Centro-Oeste, Sudeste e Sul, o urbano apresenta IDHM alto e o rural, IDHM médio, nas regiões Norte e Nordeste há maior diferença neste indicador. O caso mais significativo é o do Amazonas, com IDHM alto no urbano e muito baixo no rural.</w:t>
+      </w:r>
+    </w:p>
+    <w:p>
+      <w:pPr>
+        <w:rPr>
+          <w:sz w:val="28"/>
+          <w:szCs w:val="28"/>
+        </w:rPr>
+      </w:pPr>
+      <w:r>
+        <w:rPr>
+          <w:sz w:val="28"/>
+          <w:szCs w:val="28"/>
+        </w:rPr>
+        <w:t>Essa informação já aponta a grande divergência entre o Brasil urbano e o Brasil rural e a necessidade de se olhar as peculiaridades de cada meio para a implantação de políticas públicas adequadas. Ao desagregar os valores por Unidades da Federação (UFs), observa-se o aumento das disparidades. Enquanto no centro-sul do Brasil, que inclui as regiões Centro-Oeste, Sudeste e Sul, o urbano apresenta IDHM alto e o rural, IDHM médio, nas regiões Norte e Nordeste há maior diferença neste indicador. O caso mais significativo é o do Amazonas, com IDHM alto no urbano e muito baixo no rural.</w:t>
       </w:r>
     </w:p>
     <w:p>
@@ -274,6 +208,99 @@
         </w:rPr>
         <w:t>mostra os efeitos da pandemia de covid-19 na alfabetização: 40,8% das crianças brasileiras entre 6 e 7 anos não sabiam ler e escrever em 2021. Os dados foram levantados da Pnad Contínua (Pesquisa Nacional por Amostra de Domicílios) do IBGE (Instituto Brasileiro de Geografia e Estatística).</w:t>
       </w:r>
+    </w:p>
+    <w:p>
+      <w:pPr>
+        <w:rPr>
+          <w:sz w:val="28"/>
+          <w:szCs w:val="28"/>
+        </w:rPr>
+      </w:pPr>
+      <w:r>
+        <w:rPr>
+          <w:sz w:val="28"/>
+          <w:szCs w:val="28"/>
+        </w:rPr>
+        <w:t xml:space="preserve">Em 2019, o número de crianças não alfabetizadas nessa faixa etária era de 1,429 milhão (equivalente a 25,1%). Em 2021, eram 2,367 milhões — um </w:t>
+      </w:r>
+      <w:r>
+        <w:rPr>
+          <w:sz w:val="28"/>
+          <w:szCs w:val="28"/>
+        </w:rPr>
+        <w:lastRenderedPageBreak/>
+        <w:t>aumento de 65,6%. O analfabetismo das crianças entre 6 e 7 anos atingiu seu mais alto patamar nos dez anos da Pnad Contínua, iniciada em 2012 (quando a porcentagem era de 28,2%).</w:t>
+      </w:r>
+    </w:p>
+    <w:p>
+      <w:pPr>
+        <w:rPr>
+          <w:sz w:val="28"/>
+          <w:szCs w:val="28"/>
+        </w:rPr>
+      </w:pPr>
+      <w:r>
+        <w:rPr>
+          <w:noProof/>
+          <w:sz w:val="28"/>
+          <w:szCs w:val="28"/>
+          <w:lang w:eastAsia="pt-BR"/>
+        </w:rPr>
+        <w:drawing>
+          <wp:inline distT="0" distB="0" distL="0" distR="0">
+            <wp:extent cx="4635611" cy="2320762"/>
+            <wp:effectExtent l="0" t="0" r="0" b="3810"/>
+            <wp:docPr id="1" name="Imagem 1"/>
+            <wp:cNvGraphicFramePr>
+              <a:graphicFrameLocks xmlns:a="http://schemas.openxmlformats.org/drawingml/2006/main" noChangeAspect="1"/>
+            </wp:cNvGraphicFramePr>
+            <a:graphic xmlns:a="http://schemas.openxmlformats.org/drawingml/2006/main">
+              <a:graphicData uri="http://schemas.openxmlformats.org/drawingml/2006/picture">
+                <pic:pic xmlns:pic="http://schemas.openxmlformats.org/drawingml/2006/picture">
+                  <pic:nvPicPr>
+                    <pic:cNvPr id="1" name="Grafico_analfabetismo.png"/>
+                    <pic:cNvPicPr/>
+                  </pic:nvPicPr>
+                  <pic:blipFill>
+                    <a:blip r:embed="rId4">
+                      <a:extLst>
+                        <a:ext uri="{28A0092B-C50C-407E-A947-70E740481C1C}">
+                          <a14:useLocalDpi xmlns:a14="http://schemas.microsoft.com/office/drawing/2010/main" val="0"/>
+                        </a:ext>
+                      </a:extLst>
+                    </a:blip>
+                    <a:stretch>
+                      <a:fillRect/>
+                    </a:stretch>
+                  </pic:blipFill>
+                  <pic:spPr>
+                    <a:xfrm>
+                      <a:off x="0" y="0"/>
+                      <a:ext cx="4697359" cy="2351675"/>
+                    </a:xfrm>
+                    <a:prstGeom prst="rect">
+                      <a:avLst/>
+                    </a:prstGeom>
+                  </pic:spPr>
+                </pic:pic>
+              </a:graphicData>
+            </a:graphic>
+          </wp:inline>
+        </w:drawing>
+      </w:r>
+    </w:p>
+    <w:p>
+      <w:pPr>
+        <w:rPr>
+          <w:sz w:val="28"/>
+          <w:szCs w:val="28"/>
+        </w:rPr>
+      </w:pPr>
+      <w:r>
+        <w:t>A nota da Todos Pela Educação destaca o impacto acentuado sobre a população negra: 47,4% das crianças pretas e 44,5% das pardas não sabiam ler e escrever em 2021, ante 35,1% das brancas. O crescimento da taxa de analfabetismo foi maior para a população branca, no entanto: houve um salto de 88,5% de 2019 a 2021, diante de 69% entre crianças pretas e 52,7% entre pardas. O levantamento não analisou dados de amarelos, indígenas e não declarante</w:t>
+      </w:r>
+      <w:bookmarkStart w:id="0" w:name="_GoBack"/>
+      <w:bookmarkEnd w:id="0"/>
     </w:p>
     <w:p>
       <w:pPr>

</xml_diff>